<commit_message>
Corrected formatting, and fonts
Added indentations, some bullet points, and made sure the sizing and fonts were uniform
</commit_message>
<xml_diff>
--- a/Snake Army SRS.docx
+++ b/Snake Army SRS.docx
@@ -67,15 +67,16 @@
         <w:t xml:space="preserve">Burmeister </w:t>
       </w:r>
       <w:proofErr w:type="spellStart"/>
-      <w:proofErr w:type="gramStart"/>
       <w:r>
         <w:t>Uruchurtu</w:t>
       </w:r>
       <w:proofErr w:type="spellEnd"/>
       <w:r>
-        <w:t xml:space="preserve">,   </w:t>
-      </w:r>
-      <w:proofErr w:type="gramEnd"/>
+        <w:t>,</w:t>
+      </w:r>
+      <w:r>
+        <w:t xml:space="preserve"> </w:t>
+      </w:r>
       <w:r>
         <w:t>Alec</w:t>
       </w:r>
@@ -94,13 +95,8 @@
         <w:pStyle w:val="ByLine"/>
         <w:spacing w:before="0" w:after="0"/>
       </w:pPr>
-      <w:proofErr w:type="gramStart"/>
-      <w:r>
-        <w:t xml:space="preserve">Lockman,   </w:t>
-      </w:r>
-      <w:proofErr w:type="gramEnd"/>
-      <w:r>
-        <w:t xml:space="preserve"> Cory</w:t>
+      <w:r>
+        <w:t>Lockman, Cory</w:t>
       </w:r>
     </w:p>
     <w:p>
@@ -128,6 +124,8 @@
       <w:r>
         <w:t>Texas State University</w:t>
       </w:r>
+      <w:bookmarkStart w:id="0" w:name="_GoBack"/>
+      <w:bookmarkEnd w:id="0"/>
     </w:p>
     <w:p>
       <w:pPr>
@@ -156,22 +154,22 @@
       <w:pPr>
         <w:pStyle w:val="TOCEntry"/>
       </w:pPr>
-      <w:bookmarkStart w:id="0" w:name="_Toc344877432"/>
-      <w:bookmarkStart w:id="1" w:name="_Toc344879822"/>
-      <w:bookmarkStart w:id="2" w:name="_Toc346508722"/>
-      <w:bookmarkStart w:id="3" w:name="_Toc346508952"/>
-      <w:bookmarkStart w:id="4" w:name="_Toc346509227"/>
-      <w:bookmarkStart w:id="5" w:name="_Toc441230970"/>
-      <w:bookmarkEnd w:id="0"/>
+      <w:bookmarkStart w:id="1" w:name="_Toc344877432"/>
+      <w:bookmarkStart w:id="2" w:name="_Toc344879822"/>
+      <w:bookmarkStart w:id="3" w:name="_Toc346508722"/>
+      <w:bookmarkStart w:id="4" w:name="_Toc346508952"/>
+      <w:bookmarkStart w:id="5" w:name="_Toc346509227"/>
+      <w:bookmarkStart w:id="6" w:name="_Toc441230970"/>
       <w:bookmarkEnd w:id="1"/>
       <w:bookmarkEnd w:id="2"/>
       <w:bookmarkEnd w:id="3"/>
       <w:bookmarkEnd w:id="4"/>
+      <w:bookmarkEnd w:id="5"/>
       <w:r>
         <w:lastRenderedPageBreak/>
         <w:t>Table of Contents</w:t>
       </w:r>
-      <w:bookmarkEnd w:id="5"/>
+      <w:bookmarkEnd w:id="6"/>
     </w:p>
     <w:p>
       <w:pPr>
@@ -1542,8 +1540,8 @@
       <w:pPr>
         <w:pStyle w:val="Heading1"/>
       </w:pPr>
-      <w:bookmarkStart w:id="6" w:name="_Toc439994665"/>
-      <w:bookmarkStart w:id="7" w:name="_Toc441230972"/>
+      <w:bookmarkStart w:id="7" w:name="_Toc439994665"/>
+      <w:bookmarkStart w:id="8" w:name="_Toc441230972"/>
       <w:r>
         <w:lastRenderedPageBreak/>
         <w:t xml:space="preserve">1. </w:t>
@@ -1551,24 +1549,24 @@
       <w:r>
         <w:t>Introduction</w:t>
       </w:r>
-      <w:bookmarkEnd w:id="6"/>
       <w:bookmarkEnd w:id="7"/>
+      <w:bookmarkEnd w:id="8"/>
     </w:p>
     <w:p/>
     <w:p>
       <w:pPr>
         <w:pStyle w:val="Heading2"/>
       </w:pPr>
-      <w:bookmarkStart w:id="8" w:name="_Toc439994667"/>
-      <w:bookmarkStart w:id="9" w:name="_Toc441230973"/>
+      <w:bookmarkStart w:id="9" w:name="_Toc439994667"/>
+      <w:bookmarkStart w:id="10" w:name="_Toc441230973"/>
       <w:r>
         <w:t xml:space="preserve">1.1 </w:t>
       </w:r>
       <w:r>
         <w:t>Purpose</w:t>
       </w:r>
-      <w:bookmarkEnd w:id="8"/>
       <w:bookmarkEnd w:id="9"/>
+      <w:bookmarkEnd w:id="10"/>
       <w:r>
         <w:t xml:space="preserve"> </w:t>
       </w:r>
@@ -1576,7 +1574,7 @@
     <w:p>
       <w:pPr>
         <w:pStyle w:val="Heading2"/>
-        <w:ind w:firstLine="720"/>
+        <w:ind w:left="720"/>
         <w:rPr>
           <w:rFonts w:ascii="Arial" w:eastAsia="Times New Roman" w:hAnsi="Arial" w:cs="Times New Roman"/>
           <w:color w:val="auto"/>
@@ -1584,8 +1582,8 @@
           <w:szCs w:val="20"/>
         </w:rPr>
       </w:pPr>
-      <w:bookmarkStart w:id="10" w:name="_Toc439994668"/>
-      <w:bookmarkStart w:id="11" w:name="_Toc441230974"/>
+      <w:bookmarkStart w:id="11" w:name="_Toc439994668"/>
+      <w:bookmarkStart w:id="12" w:name="_Toc441230974"/>
       <w:r>
         <w:rPr>
           <w:rFonts w:ascii="Arial" w:eastAsia="Times New Roman" w:hAnsi="Arial" w:cs="Times New Roman"/>
@@ -1607,8 +1605,8 @@
       <w:r>
         <w:t>Document Conventions</w:t>
       </w:r>
-      <w:bookmarkEnd w:id="10"/>
       <w:bookmarkEnd w:id="11"/>
+      <w:bookmarkEnd w:id="12"/>
     </w:p>
     <w:p>
       <w:pPr>
@@ -1621,8 +1619,8 @@
           <w:szCs w:val="20"/>
         </w:rPr>
       </w:pPr>
-      <w:bookmarkStart w:id="12" w:name="_Toc439994669"/>
-      <w:bookmarkStart w:id="13" w:name="_Toc441230975"/>
+      <w:bookmarkStart w:id="13" w:name="_Toc439994669"/>
+      <w:bookmarkStart w:id="14" w:name="_Toc441230975"/>
       <w:r>
         <w:rPr>
           <w:rFonts w:ascii="Arial" w:eastAsia="Times New Roman" w:hAnsi="Arial" w:cs="Times New Roman"/>
@@ -1644,14 +1642,14 @@
       <w:r>
         <w:t>Intended Audience and Reading Suggestions</w:t>
       </w:r>
-      <w:bookmarkEnd w:id="12"/>
       <w:bookmarkEnd w:id="13"/>
+      <w:bookmarkEnd w:id="14"/>
     </w:p>
     <w:p>
       <w:pPr>
         <w:pStyle w:val="Heading2"/>
         <w:spacing w:line="259" w:lineRule="auto"/>
-        <w:ind w:firstLine="720"/>
+        <w:ind w:left="720"/>
         <w:rPr>
           <w:rFonts w:ascii="Arial" w:eastAsia="Times New Roman" w:hAnsi="Arial" w:cs="Times New Roman"/>
           <w:color w:val="auto"/>
@@ -1659,8 +1657,8 @@
           <w:szCs w:val="20"/>
         </w:rPr>
       </w:pPr>
-      <w:bookmarkStart w:id="14" w:name="_Toc439994670"/>
-      <w:bookmarkStart w:id="15" w:name="_Toc441230976"/>
+      <w:bookmarkStart w:id="15" w:name="_Toc439994670"/>
+      <w:bookmarkStart w:id="16" w:name="_Toc441230976"/>
       <w:r>
         <w:rPr>
           <w:rFonts w:ascii="Arial" w:eastAsia="Times New Roman" w:hAnsi="Arial" w:cs="Times New Roman"/>
@@ -1668,30 +1666,30 @@
           <w:sz w:val="22"/>
           <w:szCs w:val="20"/>
         </w:rPr>
-        <w:t>This document is intended to be viewed by those directly involved with the process of creating the software. This includes members of the Snake Army team and the 'client' Mr. Jason Diaz.</w:t>
-      </w:r>
-    </w:p>
-    <w:p>
-      <w:pPr>
-        <w:pStyle w:val="Heading2"/>
-        <w:spacing w:line="259" w:lineRule="auto"/>
-        <w:ind w:firstLine="720"/>
+        <w:t xml:space="preserve">- </w:t>
+      </w:r>
+      <w:r>
         <w:rPr>
           <w:rFonts w:ascii="Arial" w:eastAsia="Times New Roman" w:hAnsi="Arial" w:cs="Times New Roman"/>
           <w:color w:val="auto"/>
           <w:sz w:val="22"/>
           <w:szCs w:val="20"/>
         </w:rPr>
-      </w:pPr>
-      <w:r>
+        <w:t>This document is intended to be viewed by those directly involved with the process of creating the software. This includes members of the Snake Army team and the 'client' Mr. Jason Diaz.</w:t>
+      </w:r>
+    </w:p>
+    <w:p>
+      <w:pPr>
+        <w:pStyle w:val="Heading2"/>
+        <w:spacing w:line="259" w:lineRule="auto"/>
+        <w:ind w:left="720"/>
         <w:rPr>
           <w:rFonts w:ascii="Arial" w:eastAsia="Times New Roman" w:hAnsi="Arial" w:cs="Times New Roman"/>
           <w:color w:val="auto"/>
           <w:sz w:val="22"/>
           <w:szCs w:val="20"/>
         </w:rPr>
-        <w:t xml:space="preserve">Snake Army members should begin reading this document from section 2, </w:t>
-      </w:r>
+      </w:pPr>
       <w:r>
         <w:rPr>
           <w:rFonts w:ascii="Arial" w:eastAsia="Times New Roman" w:hAnsi="Arial" w:cs="Times New Roman"/>
@@ -1699,7 +1697,7 @@
           <w:sz w:val="22"/>
           <w:szCs w:val="20"/>
         </w:rPr>
-        <w:t>referring</w:t>
+        <w:t xml:space="preserve">- </w:t>
       </w:r>
       <w:r>
         <w:rPr>
@@ -1708,20 +1706,17 @@
           <w:sz w:val="22"/>
           <w:szCs w:val="20"/>
         </w:rPr>
-        <w:t xml:space="preserve"> to section 1.5 for explanations on relevant issues, when applicable.</w:t>
-      </w:r>
-    </w:p>
-    <w:p>
-      <w:pPr>
-        <w:pStyle w:val="Heading2"/>
-        <w:ind w:firstLine="720"/>
+        <w:t xml:space="preserve">Snake Army members should begin reading this document from section 2, </w:t>
+      </w:r>
+      <w:r>
         <w:rPr>
           <w:rFonts w:ascii="Arial" w:eastAsia="Times New Roman" w:hAnsi="Arial" w:cs="Times New Roman"/>
           <w:color w:val="auto"/>
           <w:sz w:val="22"/>
           <w:szCs w:val="20"/>
         </w:rPr>
-      </w:pPr>
+        <w:t>referring</w:t>
+      </w:r>
       <w:r>
         <w:rPr>
           <w:rFonts w:ascii="Arial" w:eastAsia="Times New Roman" w:hAnsi="Arial" w:cs="Times New Roman"/>
@@ -1729,27 +1724,13 @@
           <w:sz w:val="22"/>
           <w:szCs w:val="20"/>
         </w:rPr>
-        <w:t>Mr. Jason Diaz should read the document in its entirety and attempt to locate Easter eggs, or just because effort was expended in creating this document.</w:t>
-      </w:r>
-    </w:p>
-    <w:p/>
+        <w:t xml:space="preserve"> to section 1.5 for explanations on relevant issues, when applicable.</w:t>
+      </w:r>
+    </w:p>
     <w:p>
       <w:pPr>
         <w:pStyle w:val="Heading2"/>
-      </w:pPr>
-      <w:r>
-        <w:t xml:space="preserve">1.4 </w:t>
-      </w:r>
-      <w:r>
-        <w:t>Product Scope</w:t>
-      </w:r>
-      <w:bookmarkEnd w:id="14"/>
-      <w:bookmarkEnd w:id="15"/>
-    </w:p>
-    <w:p>
-      <w:pPr>
-        <w:pStyle w:val="Heading2"/>
-        <w:ind w:firstLine="720"/>
+        <w:ind w:left="720"/>
         <w:rPr>
           <w:rFonts w:ascii="Arial" w:eastAsia="Times New Roman" w:hAnsi="Arial" w:cs="Times New Roman"/>
           <w:color w:val="auto"/>
@@ -1764,6 +1745,50 @@
           <w:sz w:val="22"/>
           <w:szCs w:val="20"/>
         </w:rPr>
+        <w:t xml:space="preserve">- </w:t>
+      </w:r>
+      <w:r>
+        <w:rPr>
+          <w:rFonts w:ascii="Arial" w:eastAsia="Times New Roman" w:hAnsi="Arial" w:cs="Times New Roman"/>
+          <w:color w:val="auto"/>
+          <w:sz w:val="22"/>
+          <w:szCs w:val="20"/>
+        </w:rPr>
+        <w:t>Mr. Jason Diaz should read the document in its entirety and attempt to locate Easter eggs, or just because effort was expended in creating this document.</w:t>
+      </w:r>
+    </w:p>
+    <w:p/>
+    <w:p>
+      <w:pPr>
+        <w:pStyle w:val="Heading2"/>
+      </w:pPr>
+      <w:r>
+        <w:t xml:space="preserve">1.4 </w:t>
+      </w:r>
+      <w:r>
+        <w:t>Product Scope</w:t>
+      </w:r>
+      <w:bookmarkEnd w:id="15"/>
+      <w:bookmarkEnd w:id="16"/>
+    </w:p>
+    <w:p>
+      <w:pPr>
+        <w:pStyle w:val="Heading2"/>
+        <w:ind w:left="720"/>
+        <w:rPr>
+          <w:rFonts w:ascii="Arial" w:eastAsia="Times New Roman" w:hAnsi="Arial" w:cs="Times New Roman"/>
+          <w:color w:val="auto"/>
+          <w:sz w:val="22"/>
+          <w:szCs w:val="20"/>
+        </w:rPr>
+      </w:pPr>
+      <w:r>
+        <w:rPr>
+          <w:rFonts w:ascii="Arial" w:eastAsia="Times New Roman" w:hAnsi="Arial" w:cs="Times New Roman"/>
+          <w:color w:val="auto"/>
+          <w:sz w:val="22"/>
+          <w:szCs w:val="20"/>
+        </w:rPr>
         <w:t>This program is a chess game simulator. 1-2 players, human or AI, will take turns moving and taking pieces attempting to mate the other's king. The goal of this software is to show Snake Army superiority over all others.</w:t>
       </w:r>
     </w:p>
@@ -1772,16 +1797,16 @@
       <w:pPr>
         <w:pStyle w:val="Heading2"/>
       </w:pPr>
-      <w:bookmarkStart w:id="16" w:name="_Toc439994672"/>
-      <w:bookmarkStart w:id="17" w:name="_Toc441230977"/>
+      <w:bookmarkStart w:id="17" w:name="_Toc439994672"/>
+      <w:bookmarkStart w:id="18" w:name="_Toc441230977"/>
       <w:r>
         <w:t xml:space="preserve">1.5 </w:t>
       </w:r>
       <w:r>
         <w:t>References</w:t>
       </w:r>
-      <w:bookmarkEnd w:id="16"/>
       <w:bookmarkEnd w:id="17"/>
+      <w:bookmarkEnd w:id="18"/>
     </w:p>
     <w:p>
       <w:pPr>
@@ -1863,34 +1888,34 @@
       <w:r>
         <w:t xml:space="preserve">2. </w:t>
       </w:r>
-      <w:bookmarkStart w:id="18" w:name="_Toc439994673"/>
-      <w:bookmarkStart w:id="19" w:name="_Toc441230978"/>
+      <w:bookmarkStart w:id="19" w:name="_Toc439994673"/>
+      <w:bookmarkStart w:id="20" w:name="_Toc441230978"/>
       <w:r>
         <w:t>Overall Description</w:t>
       </w:r>
-      <w:bookmarkEnd w:id="18"/>
       <w:bookmarkEnd w:id="19"/>
+      <w:bookmarkEnd w:id="20"/>
     </w:p>
     <w:p/>
     <w:p>
       <w:pPr>
         <w:pStyle w:val="Heading2"/>
       </w:pPr>
-      <w:bookmarkStart w:id="20" w:name="_Toc439994674"/>
-      <w:bookmarkStart w:id="21" w:name="_Toc441230979"/>
+      <w:bookmarkStart w:id="21" w:name="_Toc439994674"/>
+      <w:bookmarkStart w:id="22" w:name="_Toc441230979"/>
       <w:r>
         <w:t xml:space="preserve">2.1 </w:t>
       </w:r>
       <w:r>
         <w:t>Product Perspective</w:t>
       </w:r>
-      <w:bookmarkEnd w:id="20"/>
       <w:bookmarkEnd w:id="21"/>
+      <w:bookmarkEnd w:id="22"/>
     </w:p>
     <w:p>
       <w:pPr>
         <w:pStyle w:val="Heading2"/>
-        <w:ind w:firstLine="720"/>
+        <w:ind w:left="720"/>
         <w:rPr>
           <w:rFonts w:ascii="Arial" w:eastAsia="Times New Roman" w:hAnsi="Arial" w:cs="Arial"/>
           <w:color w:val="auto"/>
@@ -1898,8 +1923,8 @@
           <w:szCs w:val="20"/>
         </w:rPr>
       </w:pPr>
-      <w:bookmarkStart w:id="22" w:name="_Toc439994675"/>
-      <w:bookmarkStart w:id="23" w:name="_Toc441230980"/>
+      <w:bookmarkStart w:id="23" w:name="_Toc439994675"/>
+      <w:bookmarkStart w:id="24" w:name="_Toc441230980"/>
       <w:r>
         <w:rPr>
           <w:rFonts w:ascii="Arial" w:eastAsia="Times New Roman" w:hAnsi="Arial" w:cs="Arial"/>
@@ -1921,8 +1946,8 @@
       <w:r>
         <w:t>Product Functions</w:t>
       </w:r>
-      <w:bookmarkEnd w:id="22"/>
       <w:bookmarkEnd w:id="23"/>
+      <w:bookmarkEnd w:id="24"/>
     </w:p>
     <w:p>
       <w:pPr>
@@ -2027,8 +2052,8 @@
       <w:pPr>
         <w:pStyle w:val="Heading2"/>
       </w:pPr>
-      <w:bookmarkStart w:id="24" w:name="_Toc439994676"/>
-      <w:bookmarkStart w:id="25" w:name="_Toc441230981"/>
+      <w:bookmarkStart w:id="25" w:name="_Toc439994676"/>
+      <w:bookmarkStart w:id="26" w:name="_Toc441230981"/>
       <w:r>
         <w:lastRenderedPageBreak/>
         <w:t xml:space="preserve">2.3 </w:t>
@@ -2036,8 +2061,43 @@
       <w:r>
         <w:t>User Classes and Characteristics</w:t>
       </w:r>
-      <w:bookmarkEnd w:id="24"/>
       <w:bookmarkEnd w:id="25"/>
+      <w:bookmarkEnd w:id="26"/>
+    </w:p>
+    <w:p>
+      <w:pPr>
+        <w:pStyle w:val="template"/>
+        <w:ind w:left="720"/>
+        <w:rPr>
+          <w:i w:val="0"/>
+        </w:rPr>
+      </w:pPr>
+      <w:r>
+        <w:rPr>
+          <w:i w:val="0"/>
+        </w:rPr>
+        <w:t>After delivery, only player users shall access the program, where they will choose to play or watch a match between 2 AI opponents. The AI opponent shall only make legal chess moves, and will not be able to surrender, restart, or otherwise quit the game/program.</w:t>
+      </w:r>
+    </w:p>
+    <w:p>
+      <w:pPr>
+        <w:pStyle w:val="Heading2"/>
+      </w:pPr>
+      <w:bookmarkStart w:id="27" w:name="_Toc439994677"/>
+      <w:bookmarkStart w:id="28" w:name="_Toc441230982"/>
+    </w:p>
+    <w:p>
+      <w:pPr>
+        <w:pStyle w:val="Heading2"/>
+      </w:pPr>
+      <w:r>
+        <w:t xml:space="preserve">2.4 </w:t>
+      </w:r>
+      <w:r>
+        <w:t>Operating Environment</w:t>
+      </w:r>
+      <w:bookmarkEnd w:id="27"/>
+      <w:bookmarkEnd w:id="28"/>
     </w:p>
     <w:p>
       <w:pPr>
@@ -2051,42 +2111,103 @@
         <w:rPr>
           <w:i w:val="0"/>
         </w:rPr>
-        <w:t>After delivery, only player users shall access the program, where they will choose to play or watch a match between 2 AI opponents. The AI opponent shall only make legal chess moves, and will not be able to surrender, restart, or otherwise quit the game/program.</w:t>
-      </w:r>
+        <w:t>The program shall operate on Windows 10, utilizing the Java platform.</w:t>
+      </w:r>
+    </w:p>
+    <w:p>
+      <w:pPr>
+        <w:pStyle w:val="template"/>
+        <w:rPr>
+          <w:i w:val="0"/>
+        </w:rPr>
+      </w:pPr>
     </w:p>
     <w:p>
       <w:pPr>
         <w:pStyle w:val="Heading2"/>
       </w:pPr>
-      <w:bookmarkStart w:id="26" w:name="_Toc439994677"/>
-      <w:bookmarkStart w:id="27" w:name="_Toc441230982"/>
+      <w:bookmarkStart w:id="29" w:name="_Toc439994678"/>
+      <w:bookmarkStart w:id="30" w:name="_Toc441230983"/>
+      <w:r>
+        <w:t xml:space="preserve">2.5 </w:t>
+      </w:r>
+      <w:r>
+        <w:t>Design and Implementation Constraints</w:t>
+      </w:r>
+      <w:bookmarkEnd w:id="29"/>
+      <w:bookmarkEnd w:id="30"/>
+    </w:p>
+    <w:p>
+      <w:pPr>
+        <w:pStyle w:val="template"/>
+        <w:ind w:left="720"/>
+        <w:rPr>
+          <w:i w:val="0"/>
+        </w:rPr>
+      </w:pPr>
+      <w:r>
+        <w:rPr>
+          <w:i w:val="0"/>
+        </w:rPr>
+        <w:t>Any computer which attempts to run the software shall run Windows 10, with Java 9.0.1, or backwards compatible version and a working mouse.</w:t>
+      </w:r>
+      <w:r>
+        <w:rPr>
+          <w:i w:val="0"/>
+        </w:rPr>
+        <w:t xml:space="preserve"> </w:t>
+      </w:r>
+      <w:proofErr w:type="gramStart"/>
+      <w:r>
+        <w:rPr>
+          <w:i w:val="0"/>
+        </w:rPr>
+        <w:t>The</w:t>
+      </w:r>
+      <w:proofErr w:type="gramEnd"/>
+      <w:r>
+        <w:rPr>
+          <w:i w:val="0"/>
+        </w:rPr>
+        <w:t xml:space="preserve"> Snake Army group shall not be responsible for any of the software once it has been delivered. Changes requested shall be made through official channels where a new cost evaluation shall be generated.</w:t>
+      </w:r>
+    </w:p>
+    <w:p>
+      <w:pPr>
+        <w:pStyle w:val="template"/>
+        <w:rPr>
+          <w:i w:val="0"/>
+        </w:rPr>
+      </w:pPr>
     </w:p>
     <w:p>
       <w:pPr>
         <w:pStyle w:val="Heading2"/>
       </w:pPr>
-      <w:r>
-        <w:t xml:space="preserve">2.4 </w:t>
-      </w:r>
-      <w:r>
-        <w:t>Operating Environment</w:t>
-      </w:r>
-      <w:bookmarkEnd w:id="26"/>
-      <w:bookmarkEnd w:id="27"/>
+      <w:bookmarkStart w:id="31" w:name="_Toc439994679"/>
+      <w:bookmarkStart w:id="32" w:name="_Toc441230984"/>
+      <w:r>
+        <w:t xml:space="preserve">2.6 </w:t>
+      </w:r>
+      <w:r>
+        <w:t>User Documentation</w:t>
+      </w:r>
+      <w:bookmarkEnd w:id="31"/>
+      <w:bookmarkEnd w:id="32"/>
     </w:p>
     <w:p>
       <w:pPr>
         <w:pStyle w:val="template"/>
-        <w:ind w:firstLine="720"/>
-        <w:rPr>
-          <w:i w:val="0"/>
-        </w:rPr>
-      </w:pPr>
-      <w:r>
-        <w:rPr>
-          <w:i w:val="0"/>
-        </w:rPr>
-        <w:t>The program shall operate on Windows 10, utilizing the Java platform.</w:t>
+        <w:ind w:left="720"/>
+        <w:rPr>
+          <w:i w:val="0"/>
+        </w:rPr>
+      </w:pPr>
+      <w:r>
+        <w:rPr>
+          <w:i w:val="0"/>
+        </w:rPr>
+        <w:t>No documentation other than the Software Requirement Specification, System Design Document, and associated code files. Manuals or tutorials, on-line or otherwise shall not be prepared.</w:t>
       </w:r>
     </w:p>
     <w:p>
@@ -2101,113 +2222,21 @@
       <w:pPr>
         <w:pStyle w:val="Heading2"/>
       </w:pPr>
-      <w:bookmarkStart w:id="28" w:name="_Toc439994678"/>
-      <w:bookmarkStart w:id="29" w:name="_Toc441230983"/>
-      <w:r>
-        <w:t xml:space="preserve">2.5 </w:t>
-      </w:r>
-      <w:r>
-        <w:t>Design and Implementation Constraints</w:t>
-      </w:r>
-      <w:bookmarkEnd w:id="28"/>
-      <w:bookmarkEnd w:id="29"/>
+      <w:bookmarkStart w:id="33" w:name="_Toc439994680"/>
+      <w:bookmarkStart w:id="34" w:name="_Toc441230985"/>
+      <w:r>
+        <w:t xml:space="preserve">2.7 </w:t>
+      </w:r>
+      <w:r>
+        <w:t>Assumptions and Dependencies</w:t>
+      </w:r>
+      <w:bookmarkEnd w:id="33"/>
+      <w:bookmarkEnd w:id="34"/>
     </w:p>
     <w:p>
       <w:pPr>
         <w:pStyle w:val="template"/>
-        <w:ind w:firstLine="720"/>
-        <w:rPr>
-          <w:i w:val="0"/>
-        </w:rPr>
-      </w:pPr>
-      <w:r>
-        <w:rPr>
-          <w:i w:val="0"/>
-        </w:rPr>
-        <w:t xml:space="preserve">Any computer which attempts to run the software shall run Windows 10, with Java 9.0.1, or backwards compatible version and a working </w:t>
-      </w:r>
-      <w:proofErr w:type="spellStart"/>
-      <w:proofErr w:type="gramStart"/>
-      <w:r>
-        <w:rPr>
-          <w:i w:val="0"/>
-        </w:rPr>
-        <w:t>mouse.The</w:t>
-      </w:r>
-      <w:proofErr w:type="spellEnd"/>
-      <w:proofErr w:type="gramEnd"/>
-      <w:r>
-        <w:rPr>
-          <w:i w:val="0"/>
-        </w:rPr>
-        <w:t xml:space="preserve"> Snake Army group shall not be responsible for any of the software once it has been delivered. Changes requested shall be made through official channels where a new cost evaluation shall be generated.</w:t>
-      </w:r>
-    </w:p>
-    <w:p>
-      <w:pPr>
-        <w:pStyle w:val="template"/>
-        <w:rPr>
-          <w:i w:val="0"/>
-        </w:rPr>
-      </w:pPr>
-    </w:p>
-    <w:p>
-      <w:pPr>
-        <w:pStyle w:val="Heading2"/>
-      </w:pPr>
-      <w:bookmarkStart w:id="30" w:name="_Toc439994679"/>
-      <w:bookmarkStart w:id="31" w:name="_Toc441230984"/>
-      <w:r>
-        <w:t xml:space="preserve">2.6 </w:t>
-      </w:r>
-      <w:r>
-        <w:t>User Documentation</w:t>
-      </w:r>
-      <w:bookmarkEnd w:id="30"/>
-      <w:bookmarkEnd w:id="31"/>
-    </w:p>
-    <w:p>
-      <w:pPr>
-        <w:pStyle w:val="template"/>
-        <w:ind w:firstLine="720"/>
-        <w:rPr>
-          <w:i w:val="0"/>
-        </w:rPr>
-      </w:pPr>
-      <w:r>
-        <w:rPr>
-          <w:i w:val="0"/>
-        </w:rPr>
-        <w:t>No documentation other than the Software Requirement Specification, System Design Document, and associated code files. Manuals or tutorials, on-line or otherwise shall not be prepared.</w:t>
-      </w:r>
-    </w:p>
-    <w:p>
-      <w:pPr>
-        <w:pStyle w:val="template"/>
-        <w:rPr>
-          <w:i w:val="0"/>
-        </w:rPr>
-      </w:pPr>
-    </w:p>
-    <w:p>
-      <w:pPr>
-        <w:pStyle w:val="Heading2"/>
-      </w:pPr>
-      <w:bookmarkStart w:id="32" w:name="_Toc439994680"/>
-      <w:bookmarkStart w:id="33" w:name="_Toc441230985"/>
-      <w:r>
-        <w:t xml:space="preserve">2.7 </w:t>
-      </w:r>
-      <w:r>
-        <w:t>Assumptions and Dependencies</w:t>
-      </w:r>
-      <w:bookmarkEnd w:id="32"/>
-      <w:bookmarkEnd w:id="33"/>
-    </w:p>
-    <w:p>
-      <w:pPr>
-        <w:pStyle w:val="template"/>
-        <w:ind w:firstLine="720"/>
+        <w:ind w:left="720"/>
         <w:rPr>
           <w:rFonts w:asciiTheme="majorHAnsi" w:eastAsiaTheme="majorEastAsia" w:hAnsiTheme="majorHAnsi" w:cstheme="majorBidi"/>
           <w:i w:val="0"/>
@@ -2222,8 +2251,8 @@
         </w:rPr>
         <w:t>The version of Windows 10 used is compatible with the required or compatible Java version.</w:t>
       </w:r>
-      <w:bookmarkStart w:id="34" w:name="_Toc439994682"/>
-      <w:bookmarkStart w:id="35" w:name="_Toc441230986"/>
+      <w:bookmarkStart w:id="35" w:name="_Toc439994682"/>
+      <w:bookmarkStart w:id="36" w:name="_Toc441230986"/>
     </w:p>
     <w:p>
       <w:pPr>
@@ -2235,27 +2264,27 @@
       <w:r>
         <w:t>External Interface Requirements</w:t>
       </w:r>
-      <w:bookmarkEnd w:id="34"/>
       <w:bookmarkEnd w:id="35"/>
+      <w:bookmarkEnd w:id="36"/>
     </w:p>
     <w:p/>
     <w:p>
       <w:pPr>
         <w:pStyle w:val="Heading2"/>
       </w:pPr>
-      <w:bookmarkStart w:id="36" w:name="_Toc441230987"/>
+      <w:bookmarkStart w:id="37" w:name="_Toc441230987"/>
       <w:r>
         <w:t xml:space="preserve">3.1 </w:t>
       </w:r>
       <w:r>
         <w:t>User Interfaces</w:t>
       </w:r>
-      <w:bookmarkEnd w:id="36"/>
+      <w:bookmarkEnd w:id="37"/>
     </w:p>
     <w:p>
       <w:pPr>
         <w:pStyle w:val="template"/>
-        <w:ind w:firstLine="720"/>
+        <w:ind w:left="720"/>
         <w:rPr>
           <w:i w:val="0"/>
         </w:rPr>
@@ -3319,23 +3348,23 @@
       <w:r>
         <w:t xml:space="preserve">4. </w:t>
       </w:r>
-      <w:bookmarkStart w:id="37" w:name="_Toc439994687"/>
-      <w:bookmarkStart w:id="38" w:name="_Toc441230991"/>
+      <w:bookmarkStart w:id="38" w:name="_Toc439994687"/>
+      <w:bookmarkStart w:id="39" w:name="_Toc441230991"/>
       <w:r>
         <w:t>System Features</w:t>
       </w:r>
-      <w:bookmarkEnd w:id="37"/>
       <w:bookmarkEnd w:id="38"/>
+      <w:bookmarkEnd w:id="39"/>
     </w:p>
     <w:p>
       <w:pPr>
         <w:pStyle w:val="Heading2"/>
       </w:pPr>
-      <w:bookmarkStart w:id="39" w:name="_Toc439994688"/>
-      <w:bookmarkStart w:id="40" w:name="_Toc441230992"/>
-    </w:p>
-    <w:bookmarkEnd w:id="39"/>
+      <w:bookmarkStart w:id="40" w:name="_Toc439994688"/>
+      <w:bookmarkStart w:id="41" w:name="_Toc441230992"/>
+    </w:p>
     <w:bookmarkEnd w:id="40"/>
+    <w:bookmarkEnd w:id="41"/>
     <w:p>
       <w:pPr>
         <w:pStyle w:val="Heading2"/>
@@ -3350,11 +3379,20 @@
     <w:p>
       <w:pPr>
         <w:pStyle w:val="level4"/>
-      </w:pPr>
-      <w:r>
+        <w:rPr>
+          <w:rFonts w:ascii="Arial" w:hAnsi="Arial" w:cs="Arial"/>
+        </w:rPr>
+      </w:pPr>
+      <w:r>
+        <w:rPr>
+          <w:rFonts w:ascii="Arial" w:hAnsi="Arial" w:cs="Arial"/>
+        </w:rPr>
         <w:t>4.1.1</w:t>
       </w:r>
       <w:r>
+        <w:rPr>
+          <w:rFonts w:ascii="Arial" w:hAnsi="Arial" w:cs="Arial"/>
+        </w:rPr>
         <w:tab/>
         <w:t>Description and Priority</w:t>
       </w:r>
@@ -3369,17 +3407,20 @@
         <w:spacing w:line="240" w:lineRule="auto"/>
         <w:ind w:left="1440"/>
         <w:rPr>
-          <w:i w:val="0"/>
-        </w:rPr>
-      </w:pPr>
-      <w:r>
-        <w:rPr>
+          <w:rFonts w:cs="Arial"/>
+          <w:i w:val="0"/>
+        </w:rPr>
+      </w:pPr>
+      <w:r>
+        <w:rPr>
+          <w:rFonts w:cs="Arial"/>
           <w:i w:val="0"/>
         </w:rPr>
         <w:t>When selecting a piece on your turn, the squares where this piece may move shall light up indicating valid move. This will be a high priority</w:t>
       </w:r>
       <w:r>
         <w:rPr>
+          <w:rFonts w:cs="Arial"/>
           <w:i w:val="0"/>
         </w:rPr>
         <w:t xml:space="preserve"> feature and will be implemented as soon as the basic chess game is working.</w:t>
@@ -3388,11 +3429,500 @@
     <w:p>
       <w:pPr>
         <w:pStyle w:val="level4"/>
-      </w:pPr>
-      <w:r>
+        <w:rPr>
+          <w:rFonts w:ascii="Arial" w:hAnsi="Arial" w:cs="Arial"/>
+        </w:rPr>
+      </w:pPr>
+      <w:r>
+        <w:rPr>
+          <w:rFonts w:ascii="Arial" w:hAnsi="Arial" w:cs="Arial"/>
+        </w:rPr>
         <w:t>4.1.2</w:t>
       </w:r>
       <w:r>
+        <w:rPr>
+          <w:rFonts w:ascii="Arial" w:hAnsi="Arial" w:cs="Arial"/>
+        </w:rPr>
+        <w:tab/>
+        <w:t>Stimulus/Response Sequences</w:t>
+      </w:r>
+    </w:p>
+    <w:p>
+      <w:pPr>
+        <w:pStyle w:val="level3text"/>
+        <w:numPr>
+          <w:ilvl w:val="12"/>
+          <w:numId w:val="0"/>
+        </w:numPr>
+        <w:ind w:left="1440"/>
+        <w:rPr>
+          <w:rFonts w:cs="Arial"/>
+          <w:i w:val="0"/>
+        </w:rPr>
+      </w:pPr>
+      <w:r>
+        <w:rPr>
+          <w:rFonts w:cs="Arial"/>
+          <w:i w:val="0"/>
+        </w:rPr>
+        <w:t>When it is the player’s turn, the player will click on the piece they wish to move, and all available move locations for such piece will appear in a different coloration to indicate where the player may finish their move with the chosen piece.</w:t>
+      </w:r>
+    </w:p>
+    <w:p>
+      <w:pPr>
+        <w:pStyle w:val="requirement"/>
+      </w:pPr>
+    </w:p>
+    <w:p>
+      <w:pPr>
+        <w:pStyle w:val="Heading2"/>
+      </w:pPr>
+      <w:bookmarkStart w:id="42" w:name="_Toc439994690"/>
+      <w:bookmarkStart w:id="43" w:name="_Toc441230994"/>
+      <w:r>
+        <w:t xml:space="preserve">4.2 </w:t>
+      </w:r>
+      <w:r>
+        <w:t>Taken Pieces</w:t>
+      </w:r>
+    </w:p>
+    <w:p>
+      <w:pPr>
+        <w:pStyle w:val="level4"/>
+        <w:rPr>
+          <w:rFonts w:ascii="Arial" w:hAnsi="Arial" w:cs="Arial"/>
+        </w:rPr>
+      </w:pPr>
+      <w:r>
+        <w:rPr>
+          <w:rFonts w:ascii="Arial" w:hAnsi="Arial" w:cs="Arial"/>
+        </w:rPr>
+        <w:t>4.</w:t>
+      </w:r>
+      <w:r>
+        <w:rPr>
+          <w:rFonts w:ascii="Arial" w:hAnsi="Arial" w:cs="Arial"/>
+        </w:rPr>
+        <w:t>2</w:t>
+      </w:r>
+      <w:r>
+        <w:rPr>
+          <w:rFonts w:ascii="Arial" w:hAnsi="Arial" w:cs="Arial"/>
+        </w:rPr>
+        <w:t>.1</w:t>
+      </w:r>
+      <w:r>
+        <w:rPr>
+          <w:rFonts w:ascii="Arial" w:hAnsi="Arial" w:cs="Arial"/>
+        </w:rPr>
+        <w:tab/>
+        <w:t>Description and Priority</w:t>
+      </w:r>
+    </w:p>
+    <w:p>
+      <w:pPr>
+        <w:pStyle w:val="level3text"/>
+        <w:numPr>
+          <w:ilvl w:val="12"/>
+          <w:numId w:val="0"/>
+        </w:numPr>
+        <w:ind w:left="1440"/>
+        <w:rPr>
+          <w:rFonts w:cs="Arial"/>
+          <w:i w:val="0"/>
+        </w:rPr>
+      </w:pPr>
+      <w:r>
+        <w:rPr>
+          <w:rFonts w:cs="Arial"/>
+          <w:i w:val="0"/>
+        </w:rPr>
+        <w:t>As the game progresses, a list of the pieces each color has taken shall be kept, to show</w:t>
+      </w:r>
+      <w:r>
+        <w:rPr>
+          <w:rFonts w:cs="Arial"/>
+          <w:i w:val="0"/>
+        </w:rPr>
+        <w:t xml:space="preserve"> what each side has lost up until that point in the game.</w:t>
+      </w:r>
+      <w:r>
+        <w:rPr>
+          <w:rFonts w:cs="Arial"/>
+          <w:i w:val="0"/>
+        </w:rPr>
+        <w:t xml:space="preserve"> This will be a high priority that may be implemented along side the basic chess game,</w:t>
+      </w:r>
+    </w:p>
+    <w:p>
+      <w:pPr>
+        <w:pStyle w:val="level4"/>
+        <w:rPr>
+          <w:rFonts w:ascii="Arial" w:hAnsi="Arial" w:cs="Arial"/>
+        </w:rPr>
+      </w:pPr>
+      <w:r>
+        <w:rPr>
+          <w:rFonts w:ascii="Arial" w:hAnsi="Arial" w:cs="Arial"/>
+        </w:rPr>
+        <w:t>4.</w:t>
+      </w:r>
+      <w:r>
+        <w:rPr>
+          <w:rFonts w:ascii="Arial" w:hAnsi="Arial" w:cs="Arial"/>
+        </w:rPr>
+        <w:t>2</w:t>
+      </w:r>
+      <w:r>
+        <w:rPr>
+          <w:rFonts w:ascii="Arial" w:hAnsi="Arial" w:cs="Arial"/>
+        </w:rPr>
+        <w:t>.2</w:t>
+      </w:r>
+      <w:r>
+        <w:rPr>
+          <w:rFonts w:ascii="Arial" w:hAnsi="Arial" w:cs="Arial"/>
+        </w:rPr>
+        <w:tab/>
+        <w:t>Stimulus/Response Sequences</w:t>
+      </w:r>
+    </w:p>
+    <w:p>
+      <w:pPr>
+        <w:pStyle w:val="level3text"/>
+        <w:numPr>
+          <w:ilvl w:val="12"/>
+          <w:numId w:val="0"/>
+        </w:numPr>
+        <w:ind w:left="1440"/>
+        <w:rPr>
+          <w:rFonts w:cs="Arial"/>
+          <w:i w:val="0"/>
+        </w:rPr>
+      </w:pPr>
+      <w:r>
+        <w:rPr>
+          <w:rFonts w:cs="Arial"/>
+          <w:i w:val="0"/>
+        </w:rPr>
+        <w:t xml:space="preserve">When a piece is taken, </w:t>
+      </w:r>
+      <w:r>
+        <w:rPr>
+          <w:rFonts w:cs="Arial"/>
+          <w:i w:val="0"/>
+        </w:rPr>
+        <w:t xml:space="preserve">a representation of the piece (name or </w:t>
+      </w:r>
+      <w:r>
+        <w:rPr>
+          <w:rFonts w:cs="Arial"/>
+          <w:i w:val="0"/>
+        </w:rPr>
+        <w:t>shape) shall be shown on the side of the board.</w:t>
+      </w:r>
+    </w:p>
+    <w:p>
+      <w:pPr>
+        <w:pStyle w:val="level3text"/>
+        <w:numPr>
+          <w:ilvl w:val="12"/>
+          <w:numId w:val="0"/>
+        </w:numPr>
+        <w:ind w:left="1350" w:hanging="716"/>
+        <w:rPr>
+          <w:i w:val="0"/>
+        </w:rPr>
+      </w:pPr>
+    </w:p>
+    <w:p>
+      <w:pPr>
+        <w:pStyle w:val="Heading2"/>
+      </w:pPr>
+      <w:r>
+        <w:t xml:space="preserve">4.3 </w:t>
+      </w:r>
+      <w:r>
+        <w:t>Pawn Promotion</w:t>
+      </w:r>
+    </w:p>
+    <w:p>
+      <w:pPr>
+        <w:pStyle w:val="level4"/>
+        <w:rPr>
+          <w:rFonts w:ascii="Arial" w:hAnsi="Arial" w:cs="Arial"/>
+        </w:rPr>
+      </w:pPr>
+      <w:r>
+        <w:rPr>
+          <w:rFonts w:ascii="Arial" w:hAnsi="Arial" w:cs="Arial"/>
+        </w:rPr>
+        <w:t>4.</w:t>
+      </w:r>
+      <w:r>
+        <w:rPr>
+          <w:rFonts w:ascii="Arial" w:hAnsi="Arial" w:cs="Arial"/>
+        </w:rPr>
+        <w:t>3</w:t>
+      </w:r>
+      <w:r>
+        <w:rPr>
+          <w:rFonts w:ascii="Arial" w:hAnsi="Arial" w:cs="Arial"/>
+        </w:rPr>
+        <w:t>.1</w:t>
+      </w:r>
+      <w:r>
+        <w:rPr>
+          <w:rFonts w:ascii="Arial" w:hAnsi="Arial" w:cs="Arial"/>
+        </w:rPr>
+        <w:tab/>
+        <w:t>Description and Priority</w:t>
+      </w:r>
+    </w:p>
+    <w:p>
+      <w:pPr>
+        <w:pStyle w:val="level3text"/>
+        <w:numPr>
+          <w:ilvl w:val="12"/>
+          <w:numId w:val="0"/>
+        </w:numPr>
+        <w:ind w:left="1440"/>
+        <w:rPr>
+          <w:rFonts w:cs="Arial"/>
+          <w:i w:val="0"/>
+        </w:rPr>
+      </w:pPr>
+      <w:r>
+        <w:rPr>
+          <w:rFonts w:cs="Arial"/>
+          <w:i w:val="0"/>
+        </w:rPr>
+        <w:t xml:space="preserve">When selecting a </w:t>
+      </w:r>
+      <w:r>
+        <w:rPr>
+          <w:rFonts w:cs="Arial"/>
+          <w:i w:val="0"/>
+        </w:rPr>
+        <w:t>pawn reaches the opponent’s end row, it may promote (transform) into any other piece</w:t>
+      </w:r>
+      <w:r>
+        <w:rPr>
+          <w:rFonts w:cs="Arial"/>
+          <w:i w:val="0"/>
+        </w:rPr>
+        <w:t>. This will be a high priority feature and will be implemented as soon as the basic chess game is working.</w:t>
+      </w:r>
+    </w:p>
+    <w:p>
+      <w:pPr>
+        <w:pStyle w:val="level4"/>
+        <w:rPr>
+          <w:rFonts w:ascii="Arial" w:hAnsi="Arial" w:cs="Arial"/>
+        </w:rPr>
+      </w:pPr>
+      <w:r>
+        <w:rPr>
+          <w:rFonts w:ascii="Arial" w:hAnsi="Arial" w:cs="Arial"/>
+        </w:rPr>
+        <w:t>4.</w:t>
+      </w:r>
+      <w:r>
+        <w:rPr>
+          <w:rFonts w:ascii="Arial" w:hAnsi="Arial" w:cs="Arial"/>
+        </w:rPr>
+        <w:t>3</w:t>
+      </w:r>
+      <w:r>
+        <w:rPr>
+          <w:rFonts w:ascii="Arial" w:hAnsi="Arial" w:cs="Arial"/>
+        </w:rPr>
+        <w:t>.2</w:t>
+      </w:r>
+      <w:r>
+        <w:rPr>
+          <w:rFonts w:ascii="Arial" w:hAnsi="Arial" w:cs="Arial"/>
+        </w:rPr>
+        <w:tab/>
+        <w:t>Stimulus/Response Sequences</w:t>
+      </w:r>
+    </w:p>
+    <w:p>
+      <w:pPr>
+        <w:pStyle w:val="level3text"/>
+        <w:numPr>
+          <w:ilvl w:val="12"/>
+          <w:numId w:val="0"/>
+        </w:numPr>
+        <w:ind w:left="1440"/>
+        <w:rPr>
+          <w:rFonts w:cs="Arial"/>
+          <w:i w:val="0"/>
+        </w:rPr>
+      </w:pPr>
+      <w:r>
+        <w:rPr>
+          <w:rFonts w:cs="Arial"/>
+          <w:i w:val="0"/>
+        </w:rPr>
+        <w:t xml:space="preserve">When </w:t>
+      </w:r>
+      <w:r>
+        <w:rPr>
+          <w:rFonts w:cs="Arial"/>
+          <w:i w:val="0"/>
+        </w:rPr>
+        <w:t xml:space="preserve">a player’s pawn reaches the opponent’s end row, </w:t>
+      </w:r>
+      <w:r>
+        <w:rPr>
+          <w:rFonts w:cs="Arial"/>
+          <w:i w:val="0"/>
+        </w:rPr>
+        <w:t>a menu shall appear to allow the player to choose</w:t>
+      </w:r>
+      <w:r>
+        <w:rPr>
+          <w:rFonts w:cs="Arial"/>
+          <w:i w:val="0"/>
+        </w:rPr>
+        <w:t xml:space="preserve"> the pawn’s promotion piece</w:t>
+      </w:r>
+      <w:r>
+        <w:rPr>
+          <w:rFonts w:cs="Arial"/>
+          <w:i w:val="0"/>
+        </w:rPr>
+        <w:t>.</w:t>
+      </w:r>
+    </w:p>
+    <w:p>
+      <w:pPr>
+        <w:pStyle w:val="requirement"/>
+      </w:pPr>
+    </w:p>
+    <w:p>
+      <w:pPr>
+        <w:pStyle w:val="Heading2"/>
+      </w:pPr>
+      <w:r>
+        <w:t xml:space="preserve">4.4 </w:t>
+      </w:r>
+      <w:r>
+        <w:t>AI Difficulties</w:t>
+      </w:r>
+    </w:p>
+    <w:p>
+      <w:pPr>
+        <w:pStyle w:val="level4"/>
+        <w:rPr>
+          <w:rFonts w:ascii="Arial" w:hAnsi="Arial" w:cs="Arial"/>
+        </w:rPr>
+      </w:pPr>
+      <w:r>
+        <w:rPr>
+          <w:rFonts w:ascii="Arial" w:hAnsi="Arial" w:cs="Arial"/>
+        </w:rPr>
+        <w:t>4.</w:t>
+      </w:r>
+      <w:r>
+        <w:rPr>
+          <w:rFonts w:ascii="Arial" w:hAnsi="Arial" w:cs="Arial"/>
+        </w:rPr>
+        <w:t>4</w:t>
+      </w:r>
+      <w:r>
+        <w:rPr>
+          <w:rFonts w:ascii="Arial" w:hAnsi="Arial" w:cs="Arial"/>
+        </w:rPr>
+        <w:t>.1</w:t>
+      </w:r>
+      <w:r>
+        <w:rPr>
+          <w:rFonts w:ascii="Arial" w:hAnsi="Arial" w:cs="Arial"/>
+        </w:rPr>
+        <w:tab/>
+        <w:t>Description and Priority</w:t>
+      </w:r>
+    </w:p>
+    <w:p>
+      <w:pPr>
+        <w:pStyle w:val="level3text"/>
+        <w:numPr>
+          <w:ilvl w:val="12"/>
+          <w:numId w:val="0"/>
+        </w:numPr>
+        <w:ind w:left="1440"/>
+        <w:rPr>
+          <w:rFonts w:cs="Arial"/>
+          <w:i w:val="0"/>
+        </w:rPr>
+      </w:pPr>
+      <w:r>
+        <w:rPr>
+          <w:rFonts w:cs="Arial"/>
+          <w:i w:val="0"/>
+        </w:rPr>
+        <w:t xml:space="preserve">When attempting to play the AI, the player shall get to choose between difficulties for the AI opponent. This is a </w:t>
+      </w:r>
+      <w:r>
+        <w:rPr>
+          <w:rFonts w:cs="Arial"/>
+          <w:i w:val="0"/>
+        </w:rPr>
+        <w:t>medium</w:t>
+      </w:r>
+      <w:r>
+        <w:rPr>
+          <w:rFonts w:cs="Arial"/>
+          <w:i w:val="0"/>
+        </w:rPr>
+        <w:t xml:space="preserve"> priority and will be implemented after </w:t>
+      </w:r>
+      <w:r>
+        <w:rPr>
+          <w:rFonts w:cs="Arial"/>
+          <w:i w:val="0"/>
+        </w:rPr>
+        <w:t xml:space="preserve">the </w:t>
+      </w:r>
+      <w:r>
+        <w:rPr>
+          <w:rFonts w:cs="Arial"/>
+          <w:i w:val="0"/>
+        </w:rPr>
+        <w:t>basic AI is implemented.</w:t>
+      </w:r>
+    </w:p>
+    <w:p>
+      <w:pPr>
+        <w:pStyle w:val="level4"/>
+        <w:rPr>
+          <w:rFonts w:ascii="Arial" w:hAnsi="Arial" w:cs="Arial"/>
+        </w:rPr>
+      </w:pPr>
+      <w:r>
+        <w:rPr>
+          <w:rFonts w:ascii="Arial" w:hAnsi="Arial" w:cs="Arial"/>
+        </w:rPr>
+        <w:t>4.</w:t>
+      </w:r>
+      <w:r>
+        <w:rPr>
+          <w:rFonts w:ascii="Arial" w:hAnsi="Arial" w:cs="Arial"/>
+        </w:rPr>
+        <w:t>4</w:t>
+      </w:r>
+      <w:r>
+        <w:rPr>
+          <w:rFonts w:ascii="Arial" w:hAnsi="Arial" w:cs="Arial"/>
+        </w:rPr>
+        <w:t>.2</w:t>
+      </w:r>
+      <w:r>
+        <w:rPr>
+          <w:rFonts w:ascii="Arial" w:hAnsi="Arial" w:cs="Arial"/>
+        </w:rPr>
         <w:tab/>
         <w:t>Stimulus/Response Sequences</w:t>
       </w:r>
@@ -3406,130 +3936,17 @@
         </w:numPr>
         <w:ind w:left="1350"/>
         <w:rPr>
-          <w:i w:val="0"/>
-        </w:rPr>
-      </w:pPr>
-      <w:r>
-        <w:rPr>
-          <w:i w:val="0"/>
-        </w:rPr>
-        <w:t>When it is the player’s turn, the player will click on the piece they wish to move, and all available move locations for such piece will appear in a different coloration to indicate where the player may finish their move with the chosen piece.</w:t>
-      </w:r>
-    </w:p>
-    <w:p>
-      <w:pPr>
-        <w:pStyle w:val="requirement"/>
-      </w:pPr>
-    </w:p>
-    <w:p>
-      <w:pPr>
-        <w:pStyle w:val="Heading2"/>
-      </w:pPr>
-      <w:bookmarkStart w:id="41" w:name="_Toc439994690"/>
-      <w:bookmarkStart w:id="42" w:name="_Toc441230994"/>
-      <w:r>
-        <w:t xml:space="preserve">4.2 </w:t>
-      </w:r>
-      <w:r>
-        <w:t>Taken Pieces</w:t>
-      </w:r>
-    </w:p>
-    <w:p>
-      <w:pPr>
-        <w:pStyle w:val="level4"/>
-      </w:pPr>
-      <w:r>
-        <w:t>4.</w:t>
-      </w:r>
-      <w:r>
-        <w:t>2</w:t>
-      </w:r>
-      <w:r>
-        <w:t>.1</w:t>
-      </w:r>
-      <w:r>
-        <w:tab/>
-        <w:t>Description and Priority</w:t>
-      </w:r>
-    </w:p>
-    <w:p>
-      <w:pPr>
-        <w:pStyle w:val="level3text"/>
-        <w:numPr>
-          <w:ilvl w:val="12"/>
-          <w:numId w:val="0"/>
-        </w:numPr>
-        <w:ind w:left="1350"/>
-        <w:rPr>
-          <w:i w:val="0"/>
-        </w:rPr>
-      </w:pPr>
-      <w:r>
-        <w:rPr>
-          <w:i w:val="0"/>
-        </w:rPr>
-        <w:t>As the game progresses, a list of the pieces each color has taken shall be kept, to show</w:t>
-      </w:r>
-      <w:r>
-        <w:rPr>
-          <w:i w:val="0"/>
-        </w:rPr>
-        <w:t xml:space="preserve"> what each side has lost up until that point in the game.</w:t>
-      </w:r>
-      <w:r>
-        <w:rPr>
-          <w:i w:val="0"/>
-        </w:rPr>
-        <w:t xml:space="preserve"> This will be a high priority that may be implemented along side the basic chess game,</w:t>
-      </w:r>
-    </w:p>
-    <w:p>
-      <w:pPr>
-        <w:pStyle w:val="level4"/>
-      </w:pPr>
-      <w:r>
-        <w:t>4.</w:t>
-      </w:r>
-      <w:r>
-        <w:t>2</w:t>
-      </w:r>
-      <w:r>
-        <w:t>.2</w:t>
-      </w:r>
-      <w:r>
-        <w:tab/>
-        <w:t>Stimulus/Response Sequences</w:t>
-      </w:r>
-    </w:p>
-    <w:p>
-      <w:pPr>
-        <w:pStyle w:val="level3text"/>
-        <w:numPr>
-          <w:ilvl w:val="12"/>
-          <w:numId w:val="0"/>
-        </w:numPr>
-        <w:ind w:left="1350"/>
-        <w:rPr>
-          <w:i w:val="0"/>
-        </w:rPr>
-      </w:pPr>
-      <w:r>
-        <w:rPr>
-          <w:i w:val="0"/>
-        </w:rPr>
-        <w:t xml:space="preserve">When a piece is taken, </w:t>
-      </w:r>
-      <w:r>
-        <w:rPr>
-          <w:i w:val="0"/>
-        </w:rPr>
-        <w:t xml:space="preserve">a representation of the piece (name or </w:t>
-      </w:r>
-      <w:r>
-        <w:rPr>
-          <w:i w:val="0"/>
-        </w:rPr>
-        <w:t>shape) shall be shown on the side of the board.</w:t>
+          <w:rFonts w:cs="Arial"/>
+          <w:i w:val="0"/>
+        </w:rPr>
+      </w:pPr>
+      <w:r>
+        <w:rPr>
+          <w:rFonts w:cs="Arial"/>
+          <w:i w:val="0"/>
+        </w:rPr>
+        <w:lastRenderedPageBreak/>
+        <w:t>When selecting 1 player, a second option shall appear to allow the difficulty of the AI to be selected.</w:t>
       </w:r>
     </w:p>
     <w:p>
@@ -3550,235 +3967,269 @@
         <w:pStyle w:val="Heading2"/>
       </w:pPr>
       <w:r>
-        <w:t xml:space="preserve">4.3 </w:t>
-      </w:r>
-      <w:r>
-        <w:t>Pawn Promotion</w:t>
+        <w:t xml:space="preserve">4.5 </w:t>
+      </w:r>
+      <w:r>
+        <w:t>Game Sounds</w:t>
       </w:r>
     </w:p>
     <w:p>
       <w:pPr>
         <w:pStyle w:val="level4"/>
-      </w:pPr>
-      <w:r>
-        <w:t>4.</w:t>
-      </w:r>
-      <w:r>
-        <w:t>3</w:t>
-      </w:r>
-      <w:r>
-        <w:t>.1</w:t>
-      </w:r>
-      <w:r>
+        <w:rPr>
+          <w:rFonts w:ascii="Arial" w:hAnsi="Arial" w:cs="Arial"/>
+        </w:rPr>
+      </w:pPr>
+      <w:r>
+        <w:rPr>
+          <w:rFonts w:ascii="Arial" w:hAnsi="Arial" w:cs="Arial"/>
+        </w:rPr>
+        <w:t>4.5.1</w:t>
+      </w:r>
+      <w:r>
+        <w:rPr>
+          <w:rFonts w:ascii="Arial" w:hAnsi="Arial" w:cs="Arial"/>
+        </w:rPr>
         <w:tab/>
         <w:t>Description and Priority</w:t>
       </w:r>
     </w:p>
     <w:p>
       <w:pPr>
-        <w:pStyle w:val="level3text"/>
-        <w:numPr>
-          <w:ilvl w:val="12"/>
-          <w:numId w:val="0"/>
-        </w:numPr>
-        <w:ind w:left="1350"/>
-        <w:rPr>
-          <w:i w:val="0"/>
-        </w:rPr>
-      </w:pPr>
-      <w:r>
-        <w:rPr>
-          <w:i w:val="0"/>
-        </w:rPr>
-        <w:t xml:space="preserve">When selecting a </w:t>
-      </w:r>
-      <w:r>
-        <w:rPr>
-          <w:i w:val="0"/>
-        </w:rPr>
-        <w:t>pawn reaches the opponent’s end row, it may promote (transform) into any other piece</w:t>
-      </w:r>
-      <w:r>
-        <w:rPr>
-          <w:i w:val="0"/>
-        </w:rPr>
-        <w:t>. This will be a high priority feature and will be implemented as soon as the basic chess game is working.</w:t>
-      </w:r>
-    </w:p>
-    <w:p>
-      <w:pPr>
         <w:pStyle w:val="level4"/>
-      </w:pPr>
-      <w:r>
-        <w:t>4.</w:t>
-      </w:r>
-      <w:r>
-        <w:t>3</w:t>
-      </w:r>
-      <w:r>
-        <w:t>.2</w:t>
-      </w:r>
-      <w:r>
+        <w:ind w:left="1440"/>
+        <w:rPr>
+          <w:rFonts w:ascii="Arial" w:hAnsi="Arial" w:cs="Arial"/>
+          <w:sz w:val="22"/>
+        </w:rPr>
+      </w:pPr>
+      <w:r>
+        <w:rPr>
+          <w:rFonts w:ascii="Arial" w:hAnsi="Arial" w:cs="Arial"/>
+          <w:sz w:val="22"/>
+        </w:rPr>
+        <w:t>Upon making a move</w:t>
+      </w:r>
+      <w:r>
+        <w:rPr>
+          <w:rFonts w:ascii="Arial" w:hAnsi="Arial" w:cs="Arial"/>
+          <w:sz w:val="22"/>
+        </w:rPr>
+        <w:t>, taking a piece, winning or losing (vs AI only), the game shall make a sound. This is low priority and will be implemented only if time allows.</w:t>
+      </w:r>
+    </w:p>
+    <w:p>
+      <w:pPr>
+        <w:pStyle w:val="level4"/>
+        <w:rPr>
+          <w:rFonts w:ascii="Arial" w:hAnsi="Arial" w:cs="Arial"/>
+        </w:rPr>
+      </w:pPr>
+      <w:r>
+        <w:rPr>
+          <w:rFonts w:ascii="Arial" w:hAnsi="Arial" w:cs="Arial"/>
+        </w:rPr>
+        <w:t>4.5.2</w:t>
+      </w:r>
+      <w:r>
+        <w:rPr>
+          <w:rFonts w:ascii="Arial" w:hAnsi="Arial" w:cs="Arial"/>
+        </w:rPr>
         <w:tab/>
         <w:t>Stimulus/Response Sequences</w:t>
       </w:r>
     </w:p>
     <w:p>
       <w:pPr>
-        <w:pStyle w:val="level3text"/>
-        <w:numPr>
-          <w:ilvl w:val="12"/>
-          <w:numId w:val="0"/>
-        </w:numPr>
-        <w:ind w:left="1350"/>
-        <w:rPr>
-          <w:i w:val="0"/>
-        </w:rPr>
-      </w:pPr>
-      <w:r>
-        <w:rPr>
-          <w:i w:val="0"/>
-        </w:rPr>
-        <w:t xml:space="preserve">When </w:t>
-      </w:r>
-      <w:r>
-        <w:rPr>
-          <w:i w:val="0"/>
-        </w:rPr>
-        <w:t xml:space="preserve">a player’s pawn reaches the opponent’s end row, </w:t>
-      </w:r>
-      <w:r>
-        <w:rPr>
-          <w:i w:val="0"/>
-        </w:rPr>
-        <w:t>a menu shall appear to allow the player to choose</w:t>
-      </w:r>
-      <w:r>
-        <w:rPr>
-          <w:i w:val="0"/>
-        </w:rPr>
-        <w:t xml:space="preserve"> the pawn’s promotion piece</w:t>
-      </w:r>
-      <w:r>
-        <w:rPr>
-          <w:i w:val="0"/>
-        </w:rPr>
-        <w:t>.</w:t>
-      </w:r>
-    </w:p>
-    <w:p>
-      <w:pPr>
-        <w:pStyle w:val="requirement"/>
-      </w:pPr>
+        <w:pStyle w:val="level4"/>
+        <w:ind w:left="1440"/>
+        <w:rPr>
+          <w:rFonts w:ascii="Arial" w:hAnsi="Arial" w:cs="Arial"/>
+          <w:sz w:val="22"/>
+        </w:rPr>
+      </w:pPr>
+      <w:r>
+        <w:rPr>
+          <w:rFonts w:ascii="Arial" w:hAnsi="Arial" w:cs="Arial"/>
+          <w:sz w:val="22"/>
+        </w:rPr>
+        <w:t>When it is the player’s turn, the player will click on the piece they wish to move, and all available move locations for such piece will appear in a different coloration to indicate where the player may finish their move with the chosen piece.</w:t>
+      </w:r>
     </w:p>
     <w:p>
       <w:pPr>
         <w:pStyle w:val="Heading2"/>
       </w:pPr>
       <w:r>
-        <w:t xml:space="preserve">4.4 </w:t>
-      </w:r>
-      <w:r>
-        <w:t>AI Difficulties</w:t>
+        <w:t xml:space="preserve">4.6 </w:t>
+      </w:r>
+      <w:r>
+        <w:t>Restart/Surrender</w:t>
       </w:r>
     </w:p>
     <w:p>
       <w:pPr>
         <w:pStyle w:val="level4"/>
-      </w:pPr>
-      <w:r>
-        <w:t>4.</w:t>
-      </w:r>
-      <w:r>
-        <w:t>4</w:t>
-      </w:r>
-      <w:r>
-        <w:t>.1</w:t>
-      </w:r>
-      <w:r>
+        <w:rPr>
+          <w:rFonts w:ascii="Arial" w:hAnsi="Arial" w:cs="Arial"/>
+        </w:rPr>
+      </w:pPr>
+      <w:r>
+        <w:rPr>
+          <w:rFonts w:ascii="Arial" w:hAnsi="Arial" w:cs="Arial"/>
+        </w:rPr>
+        <w:t>4.6.1</w:t>
+      </w:r>
+      <w:r>
+        <w:rPr>
+          <w:rFonts w:ascii="Arial" w:hAnsi="Arial" w:cs="Arial"/>
+        </w:rPr>
         <w:tab/>
         <w:t>Description and Priority</w:t>
       </w:r>
     </w:p>
     <w:p>
       <w:pPr>
-        <w:pStyle w:val="level3text"/>
-        <w:numPr>
-          <w:ilvl w:val="12"/>
-          <w:numId w:val="0"/>
-        </w:numPr>
-        <w:ind w:left="1350"/>
-        <w:rPr>
-          <w:i w:val="0"/>
-        </w:rPr>
-      </w:pPr>
-      <w:r>
-        <w:rPr>
-          <w:i w:val="0"/>
-        </w:rPr>
-        <w:t xml:space="preserve">When attempting to play the AI, the player shall get to choose between difficulties for the AI opponent. This is a </w:t>
-      </w:r>
-      <w:r>
-        <w:rPr>
-          <w:i w:val="0"/>
-        </w:rPr>
-        <w:t>medium</w:t>
-      </w:r>
-      <w:r>
-        <w:rPr>
-          <w:i w:val="0"/>
-        </w:rPr>
-        <w:t xml:space="preserve"> priority and will be implemented after </w:t>
-      </w:r>
-      <w:r>
-        <w:rPr>
-          <w:i w:val="0"/>
-        </w:rPr>
-        <w:t xml:space="preserve">the </w:t>
-      </w:r>
-      <w:r>
-        <w:rPr>
-          <w:i w:val="0"/>
-        </w:rPr>
-        <w:t>basic AI is implemented.</w:t>
-      </w:r>
-    </w:p>
-    <w:p>
-      <w:pPr>
         <w:pStyle w:val="level4"/>
-      </w:pPr>
-      <w:r>
-        <w:t>4.</w:t>
-      </w:r>
-      <w:r>
-        <w:t>4</w:t>
-      </w:r>
-      <w:r>
-        <w:t>.2</w:t>
-      </w:r>
-      <w:r>
+        <w:ind w:left="1440"/>
+        <w:rPr>
+          <w:rFonts w:ascii="Arial" w:hAnsi="Arial" w:cs="Arial"/>
+          <w:sz w:val="22"/>
+        </w:rPr>
+      </w:pPr>
+      <w:r>
+        <w:rPr>
+          <w:rFonts w:ascii="Arial" w:hAnsi="Arial" w:cs="Arial"/>
+          <w:sz w:val="22"/>
+        </w:rPr>
+        <w:t>Buttons shall be available to restart or end the current game</w:t>
+      </w:r>
+      <w:r>
+        <w:rPr>
+          <w:rFonts w:ascii="Arial" w:hAnsi="Arial" w:cs="Arial"/>
+          <w:sz w:val="22"/>
+        </w:rPr>
+        <w:t>.</w:t>
+      </w:r>
+      <w:r>
+        <w:rPr>
+          <w:rFonts w:ascii="Arial" w:hAnsi="Arial" w:cs="Arial"/>
+          <w:sz w:val="22"/>
+        </w:rPr>
+        <w:t xml:space="preserve"> This is a high priority and shall be implemented alongside the basic chess game.</w:t>
+      </w:r>
+    </w:p>
+    <w:p>
+      <w:pPr>
+        <w:pStyle w:val="level4"/>
+        <w:rPr>
+          <w:rFonts w:ascii="Arial" w:hAnsi="Arial" w:cs="Arial"/>
+        </w:rPr>
+      </w:pPr>
+      <w:r>
+        <w:rPr>
+          <w:rFonts w:ascii="Arial" w:hAnsi="Arial" w:cs="Arial"/>
+        </w:rPr>
+        <w:t>4.6.2</w:t>
+      </w:r>
+      <w:r>
+        <w:rPr>
+          <w:rFonts w:ascii="Arial" w:hAnsi="Arial" w:cs="Arial"/>
+        </w:rPr>
         <w:tab/>
         <w:t>Stimulus/Response Sequences</w:t>
       </w:r>
     </w:p>
     <w:p>
       <w:pPr>
-        <w:pStyle w:val="level3text"/>
-        <w:numPr>
-          <w:ilvl w:val="12"/>
-          <w:numId w:val="0"/>
-        </w:numPr>
-        <w:ind w:left="1350"/>
-        <w:rPr>
-          <w:i w:val="0"/>
-        </w:rPr>
-      </w:pPr>
-      <w:r>
-        <w:rPr>
-          <w:i w:val="0"/>
-        </w:rPr>
-        <w:lastRenderedPageBreak/>
-        <w:t>When selecting 1 player, a second option shall appear to allow the difficulty of the AI to be selected.</w:t>
+        <w:pStyle w:val="level4"/>
+        <w:ind w:left="1440"/>
+        <w:rPr>
+          <w:rFonts w:ascii="Arial" w:hAnsi="Arial" w:cs="Arial"/>
+          <w:sz w:val="22"/>
+        </w:rPr>
+      </w:pPr>
+      <w:r>
+        <w:rPr>
+          <w:rFonts w:ascii="Arial" w:hAnsi="Arial" w:cs="Arial"/>
+          <w:sz w:val="22"/>
+        </w:rPr>
+        <w:t>Upon pressing the surrender button, the game immediately ends, with the player whose turn it is losing.</w:t>
+      </w:r>
+    </w:p>
+    <w:p>
+      <w:pPr>
+        <w:pStyle w:val="Heading2"/>
+      </w:pPr>
+      <w:r>
+        <w:t xml:space="preserve">4.7 </w:t>
+      </w:r>
+      <w:r>
+        <w:t>Play Timer</w:t>
+      </w:r>
+    </w:p>
+    <w:p>
+      <w:pPr>
+        <w:pStyle w:val="level4"/>
+        <w:rPr>
+          <w:rFonts w:ascii="Arial" w:hAnsi="Arial" w:cs="Arial"/>
+        </w:rPr>
+      </w:pPr>
+      <w:r>
+        <w:rPr>
+          <w:rFonts w:ascii="Arial" w:hAnsi="Arial" w:cs="Arial"/>
+        </w:rPr>
+        <w:t>4.7.1</w:t>
+      </w:r>
+      <w:r>
+        <w:rPr>
+          <w:rFonts w:ascii="Arial" w:hAnsi="Arial" w:cs="Arial"/>
+        </w:rPr>
+        <w:tab/>
+      </w:r>
+      <w:r>
+        <w:rPr>
+          <w:rFonts w:ascii="Arial" w:hAnsi="Arial" w:cs="Arial"/>
+        </w:rPr>
+        <w:t>Description and Priority</w:t>
+      </w:r>
+    </w:p>
+    <w:p>
+      <w:pPr>
+        <w:pStyle w:val="level4"/>
+        <w:ind w:left="1440"/>
+        <w:rPr>
+          <w:rFonts w:cs="Arial"/>
+          <w:i/>
+        </w:rPr>
+      </w:pPr>
+      <w:r>
+        <w:rPr>
+          <w:rFonts w:ascii="Arial" w:hAnsi="Arial" w:cs="Arial"/>
+          <w:sz w:val="22"/>
+        </w:rPr>
+        <w:t xml:space="preserve">Upon the start of a player’s turn, a timer shall show </w:t>
+      </w:r>
+      <w:r>
+        <w:rPr>
+          <w:rFonts w:ascii="Arial" w:hAnsi="Arial" w:cs="Arial"/>
+          <w:sz w:val="22"/>
+        </w:rPr>
+        <w:t>how long the player has taken to complete their turn</w:t>
+      </w:r>
+      <w:r>
+        <w:rPr>
+          <w:rFonts w:ascii="Arial" w:hAnsi="Arial" w:cs="Arial"/>
+          <w:sz w:val="22"/>
+        </w:rPr>
+        <w:t>. This is a low priority feature and shall be implemented if time allows</w:t>
+      </w:r>
+      <w:r>
+        <w:rPr>
+          <w:rFonts w:ascii="Arial" w:hAnsi="Arial" w:cs="Arial"/>
+          <w:sz w:val="22"/>
+        </w:rPr>
+        <w:t>.</w:t>
       </w:r>
     </w:p>
     <w:p>
@@ -3790,191 +4241,37 @@
         </w:numPr>
         <w:ind w:left="1350" w:hanging="716"/>
         <w:rPr>
-          <w:i w:val="0"/>
-        </w:rPr>
-      </w:pPr>
-    </w:p>
-    <w:p>
-      <w:pPr>
-        <w:pStyle w:val="Heading2"/>
-      </w:pPr>
-      <w:r>
-        <w:t xml:space="preserve">4.5 </w:t>
-      </w:r>
-      <w:r>
-        <w:t>Game Sounds</w:t>
-      </w:r>
-    </w:p>
-    <w:p>
-      <w:pPr>
-        <w:pStyle w:val="level4"/>
-      </w:pPr>
-      <w:r>
-        <w:t>4.5.1</w:t>
-      </w:r>
-      <w:r>
+          <w:rFonts w:cs="Arial"/>
+          <w:i w:val="0"/>
+        </w:rPr>
+      </w:pPr>
+      <w:r>
+        <w:rPr>
+          <w:rFonts w:cs="Arial"/>
+          <w:i w:val="0"/>
+        </w:rPr>
+        <w:t>4.7.2</w:t>
+      </w:r>
+      <w:r>
+        <w:rPr>
+          <w:rFonts w:cs="Arial"/>
+          <w:i w:val="0"/>
+        </w:rPr>
         <w:tab/>
-        <w:t>Description and Priority</w:t>
-      </w:r>
-    </w:p>
-    <w:p>
-      <w:pPr>
-        <w:pStyle w:val="level4"/>
-      </w:pPr>
-      <w:bookmarkStart w:id="43" w:name="_GoBack"/>
-      <w:bookmarkEnd w:id="43"/>
-      <w:r>
-        <w:t>Upon making a move</w:t>
-      </w:r>
-      <w:r>
-        <w:t>, taking a piece, winning or losing (vs AI only), the game shall make a sound. This is low priority and will be implemented only if time allows.</w:t>
-      </w:r>
-    </w:p>
-    <w:p>
-      <w:pPr>
-        <w:pStyle w:val="level4"/>
-      </w:pPr>
-      <w:r>
-        <w:t>4.5.2</w:t>
-      </w:r>
-      <w:r>
+      </w:r>
+      <w:r>
+        <w:rPr>
+          <w:rFonts w:cs="Arial"/>
+          <w:i w:val="0"/>
+        </w:rPr>
         <w:tab/>
+      </w:r>
+      <w:r>
+        <w:rPr>
+          <w:rFonts w:cs="Arial"/>
+          <w:i w:val="0"/>
+        </w:rPr>
         <w:t>Stimulus/Response Sequences</w:t>
-      </w:r>
-    </w:p>
-    <w:p>
-      <w:pPr>
-        <w:pStyle w:val="level4"/>
-      </w:pPr>
-      <w:r>
-        <w:t>When it is the player’s turn, the player will click on the piece they wish to move, and all available move locations for such piece will appear in a different coloration to indicate where the player may finish their move with the chosen piece.</w:t>
-      </w:r>
-    </w:p>
-    <w:p>
-      <w:pPr>
-        <w:pStyle w:val="Heading2"/>
-      </w:pPr>
-      <w:r>
-        <w:t xml:space="preserve">4.6 </w:t>
-      </w:r>
-      <w:r>
-        <w:t>Restart/Surrender</w:t>
-      </w:r>
-    </w:p>
-    <w:p>
-      <w:pPr>
-        <w:pStyle w:val="level4"/>
-      </w:pPr>
-      <w:r>
-        <w:t>4.6.1</w:t>
-      </w:r>
-      <w:r>
-        <w:tab/>
-        <w:t>Description and Priority</w:t>
-      </w:r>
-    </w:p>
-    <w:p>
-      <w:pPr>
-        <w:pStyle w:val="level4"/>
-      </w:pPr>
-      <w:r>
-        <w:t>Buttons shall be available to restart or end the current game</w:t>
-      </w:r>
-      <w:r>
-        <w:t>.</w:t>
-      </w:r>
-      <w:r>
-        <w:t xml:space="preserve"> This is a high priority and shall be implemented alongside the basic chess game.</w:t>
-      </w:r>
-    </w:p>
-    <w:p>
-      <w:pPr>
-        <w:pStyle w:val="level4"/>
-      </w:pPr>
-      <w:r>
-        <w:t>4.6.2</w:t>
-      </w:r>
-      <w:r>
-        <w:tab/>
-        <w:t>Stimulus/Response Sequences</w:t>
-      </w:r>
-    </w:p>
-    <w:p>
-      <w:pPr>
-        <w:pStyle w:val="level4"/>
-      </w:pPr>
-      <w:r>
-        <w:t>Upon pressing the surrender button, the game immediately ends, with the player whose turn it is losing.</w:t>
-      </w:r>
-    </w:p>
-    <w:p>
-      <w:pPr>
-        <w:pStyle w:val="Heading2"/>
-      </w:pPr>
-      <w:r>
-        <w:t xml:space="preserve">4.7 </w:t>
-      </w:r>
-      <w:r>
-        <w:t>Play Timer</w:t>
-      </w:r>
-    </w:p>
-    <w:p>
-      <w:pPr>
-        <w:pStyle w:val="level4"/>
-        <w:rPr>
-          <w:rFonts w:ascii="Arial" w:hAnsi="Arial" w:cs="Arial"/>
-        </w:rPr>
-      </w:pPr>
-      <w:r>
-        <w:rPr>
-          <w:rFonts w:ascii="Arial" w:hAnsi="Arial" w:cs="Arial"/>
-        </w:rPr>
-        <w:t>4.7.1</w:t>
-      </w:r>
-      <w:r>
-        <w:rPr>
-          <w:rFonts w:ascii="Arial" w:hAnsi="Arial" w:cs="Arial"/>
-        </w:rPr>
-        <w:tab/>
-      </w:r>
-      <w:r>
-        <w:rPr>
-          <w:rFonts w:ascii="Arial" w:hAnsi="Arial" w:cs="Arial"/>
-        </w:rPr>
-        <w:t>Description and Priority</w:t>
-      </w:r>
-    </w:p>
-    <w:p>
-      <w:pPr>
-        <w:pStyle w:val="level4"/>
-        <w:rPr>
-          <w:rFonts w:cs="Arial"/>
-          <w:i/>
-        </w:rPr>
-      </w:pPr>
-      <w:r>
-        <w:rPr>
-          <w:rFonts w:ascii="Arial" w:hAnsi="Arial" w:cs="Arial"/>
-        </w:rPr>
-        <w:t xml:space="preserve">Upon the start of a player’s turn, a timer shall show </w:t>
-      </w:r>
-      <w:r>
-        <w:rPr>
-          <w:rFonts w:ascii="Arial" w:hAnsi="Arial" w:cs="Arial"/>
-        </w:rPr>
-        <w:t>how long the player has taken to complete their turn</w:t>
-      </w:r>
-      <w:r>
-        <w:rPr>
-          <w:rFonts w:ascii="Arial" w:hAnsi="Arial" w:cs="Arial"/>
-        </w:rPr>
-        <w:t>. This is a low priority feature and shall be implemented if time allows</w:t>
-      </w:r>
-      <w:r>
-        <w:rPr>
-          <w:rFonts w:ascii="Arial" w:hAnsi="Arial" w:cs="Arial"/>
-        </w:rPr>
-        <w:t>.</w:t>
       </w:r>
     </w:p>
     <w:p>
@@ -3984,7 +4281,7 @@
           <w:ilvl w:val="12"/>
           <w:numId w:val="0"/>
         </w:numPr>
-        <w:ind w:left="1350" w:hanging="716"/>
+        <w:ind w:left="1350" w:firstLine="90"/>
         <w:rPr>
           <w:rFonts w:cs="Arial"/>
           <w:i w:val="0"/>
@@ -3995,98 +4292,70 @@
           <w:rFonts w:cs="Arial"/>
           <w:i w:val="0"/>
         </w:rPr>
-        <w:t>4.7.2</w:t>
+        <w:t>None</w:t>
       </w:r>
       <w:r>
         <w:rPr>
           <w:rFonts w:cs="Arial"/>
           <w:i w:val="0"/>
         </w:rPr>
+        <w:t>.</w:t>
+      </w:r>
+    </w:p>
+    <w:p>
+      <w:pPr>
+        <w:pStyle w:val="requirement"/>
+      </w:pPr>
+      <w:r>
         <w:tab/>
-        <w:t>Stimulus/Response Sequences</w:t>
-      </w:r>
-    </w:p>
-    <w:p>
-      <w:pPr>
-        <w:pStyle w:val="level3text"/>
-        <w:numPr>
-          <w:ilvl w:val="12"/>
-          <w:numId w:val="0"/>
-        </w:numPr>
-        <w:ind w:left="1350" w:hanging="716"/>
-        <w:rPr>
-          <w:rFonts w:cs="Arial"/>
-          <w:i w:val="0"/>
-        </w:rPr>
-      </w:pPr>
-      <w:r>
-        <w:rPr>
-          <w:rFonts w:cs="Arial"/>
-          <w:i w:val="0"/>
-        </w:rPr>
-        <w:t>None</w:t>
-      </w:r>
-      <w:r>
-        <w:rPr>
-          <w:rFonts w:cs="Arial"/>
-          <w:i w:val="0"/>
-        </w:rPr>
-        <w:t>.</w:t>
       </w:r>
     </w:p>
     <w:p>
       <w:pPr>
         <w:pStyle w:val="requirement"/>
       </w:pPr>
-      <w:r>
+    </w:p>
+    <w:p>
+      <w:pPr>
+        <w:pStyle w:val="Heading2"/>
+      </w:pPr>
+      <w:r>
+        <w:t xml:space="preserve">4.8 </w:t>
+      </w:r>
+      <w:r>
+        <w:t>Board Rotation</w:t>
+      </w:r>
+    </w:p>
+    <w:p>
+      <w:pPr>
+        <w:pStyle w:val="level4"/>
+        <w:rPr>
+          <w:rFonts w:ascii="Arial" w:hAnsi="Arial" w:cs="Arial"/>
+        </w:rPr>
+      </w:pPr>
+      <w:r>
+        <w:rPr>
+          <w:rFonts w:ascii="Arial" w:hAnsi="Arial" w:cs="Arial"/>
+        </w:rPr>
+        <w:t>4.8.1</w:t>
+      </w:r>
+      <w:r>
+        <w:rPr>
+          <w:rFonts w:ascii="Arial" w:hAnsi="Arial" w:cs="Arial"/>
+        </w:rPr>
         <w:tab/>
       </w:r>
-    </w:p>
-    <w:p>
-      <w:pPr>
-        <w:pStyle w:val="requirement"/>
-      </w:pPr>
-    </w:p>
-    <w:p>
-      <w:pPr>
-        <w:pStyle w:val="Heading2"/>
-      </w:pPr>
-      <w:r>
-        <w:t xml:space="preserve">4.8 </w:t>
-      </w:r>
-      <w:r>
-        <w:t>Board Rotation</w:t>
+      <w:r>
+        <w:rPr>
+          <w:rFonts w:ascii="Arial" w:hAnsi="Arial" w:cs="Arial"/>
+        </w:rPr>
+        <w:t>Description and Priority</w:t>
       </w:r>
     </w:p>
     <w:p>
       <w:pPr>
         <w:pStyle w:val="level4"/>
-        <w:rPr>
-          <w:rFonts w:ascii="Arial" w:hAnsi="Arial" w:cs="Arial"/>
-        </w:rPr>
-      </w:pPr>
-      <w:r>
-        <w:rPr>
-          <w:rFonts w:ascii="Arial" w:hAnsi="Arial" w:cs="Arial"/>
-        </w:rPr>
-        <w:t>4.8.1</w:t>
-      </w:r>
-      <w:r>
-        <w:rPr>
-          <w:rFonts w:ascii="Arial" w:hAnsi="Arial" w:cs="Arial"/>
-        </w:rPr>
-        <w:tab/>
-      </w:r>
-      <w:r>
-        <w:rPr>
-          <w:rFonts w:ascii="Arial" w:hAnsi="Arial" w:cs="Arial"/>
-        </w:rPr>
-        <w:t>Description and Priority</w:t>
-      </w:r>
-    </w:p>
-    <w:p>
-      <w:pPr>
-        <w:pStyle w:val="level4"/>
+        <w:ind w:left="1440"/>
         <w:rPr>
           <w:rFonts w:ascii="Arial" w:hAnsi="Arial" w:cs="Arial"/>
           <w:sz w:val="22"/>
@@ -4134,6 +4403,7 @@
     <w:p>
       <w:pPr>
         <w:pStyle w:val="level4"/>
+        <w:ind w:left="1440"/>
         <w:rPr>
           <w:rFonts w:ascii="Arial" w:hAnsi="Arial" w:cs="Arial"/>
           <w:sz w:val="22"/>
@@ -4171,8 +4441,8 @@
       </w:pPr>
       <w:bookmarkStart w:id="44" w:name="_Toc439994696"/>
       <w:bookmarkStart w:id="45" w:name="_Toc441231001"/>
-      <w:bookmarkEnd w:id="41"/>
       <w:bookmarkEnd w:id="42"/>
+      <w:bookmarkEnd w:id="43"/>
       <w:r>
         <w:br w:type="page"/>
       </w:r>
@@ -4525,7 +4795,7 @@
       <w:rPr>
         <w:noProof/>
       </w:rPr>
-      <w:t>5</w:t>
+      <w:t>2</w:t>
     </w:r>
     <w:r>
       <w:fldChar w:fldCharType="end"/>
@@ -5241,7 +5511,7 @@
       <w:lvlText w:val=""/>
       <w:lvlJc w:val="left"/>
       <w:pPr>
-        <w:ind w:left="720" w:hanging="360"/>
+        <w:ind w:left="1080" w:hanging="360"/>
       </w:pPr>
       <w:rPr>
         <w:rFonts w:ascii="Symbol" w:hAnsi="Symbol" w:hint="default"/>
@@ -5253,7 +5523,7 @@
       <w:lvlText w:val="o"/>
       <w:lvlJc w:val="left"/>
       <w:pPr>
-        <w:ind w:left="1440" w:hanging="360"/>
+        <w:ind w:left="1800" w:hanging="360"/>
       </w:pPr>
       <w:rPr>
         <w:rFonts w:ascii="Courier New" w:hAnsi="Courier New" w:cs="Courier New" w:hint="default"/>
@@ -5265,7 +5535,7 @@
       <w:lvlText w:val=""/>
       <w:lvlJc w:val="left"/>
       <w:pPr>
-        <w:ind w:left="2160" w:hanging="360"/>
+        <w:ind w:left="2520" w:hanging="360"/>
       </w:pPr>
       <w:rPr>
         <w:rFonts w:ascii="Wingdings" w:hAnsi="Wingdings" w:hint="default"/>
@@ -5277,7 +5547,7 @@
       <w:lvlText w:val=""/>
       <w:lvlJc w:val="left"/>
       <w:pPr>
-        <w:ind w:left="2880" w:hanging="360"/>
+        <w:ind w:left="3240" w:hanging="360"/>
       </w:pPr>
       <w:rPr>
         <w:rFonts w:ascii="Symbol" w:hAnsi="Symbol" w:hint="default"/>
@@ -5289,7 +5559,7 @@
       <w:lvlText w:val="o"/>
       <w:lvlJc w:val="left"/>
       <w:pPr>
-        <w:ind w:left="3600" w:hanging="360"/>
+        <w:ind w:left="3960" w:hanging="360"/>
       </w:pPr>
       <w:rPr>
         <w:rFonts w:ascii="Courier New" w:hAnsi="Courier New" w:cs="Courier New" w:hint="default"/>
@@ -5301,7 +5571,7 @@
       <w:lvlText w:val=""/>
       <w:lvlJc w:val="left"/>
       <w:pPr>
-        <w:ind w:left="4320" w:hanging="360"/>
+        <w:ind w:left="4680" w:hanging="360"/>
       </w:pPr>
       <w:rPr>
         <w:rFonts w:ascii="Wingdings" w:hAnsi="Wingdings" w:hint="default"/>
@@ -5313,7 +5583,7 @@
       <w:lvlText w:val=""/>
       <w:lvlJc w:val="left"/>
       <w:pPr>
-        <w:ind w:left="5040" w:hanging="360"/>
+        <w:ind w:left="5400" w:hanging="360"/>
       </w:pPr>
       <w:rPr>
         <w:rFonts w:ascii="Symbol" w:hAnsi="Symbol" w:hint="default"/>
@@ -5325,7 +5595,7 @@
       <w:lvlText w:val="o"/>
       <w:lvlJc w:val="left"/>
       <w:pPr>
-        <w:ind w:left="5760" w:hanging="360"/>
+        <w:ind w:left="6120" w:hanging="360"/>
       </w:pPr>
       <w:rPr>
         <w:rFonts w:ascii="Courier New" w:hAnsi="Courier New" w:cs="Courier New" w:hint="default"/>
@@ -5337,7 +5607,7 @@
       <w:lvlText w:val=""/>
       <w:lvlJc w:val="left"/>
       <w:pPr>
-        <w:ind w:left="6480" w:hanging="360"/>
+        <w:ind w:left="6840" w:hanging="360"/>
       </w:pPr>
       <w:rPr>
         <w:rFonts w:ascii="Wingdings" w:hAnsi="Wingdings" w:hint="default"/>
@@ -8839,7 +9109,7 @@
       <w:lvlText w:val="%1."/>
       <w:lvlJc w:val="left"/>
       <w:pPr>
-        <w:ind w:left="720" w:hanging="360"/>
+        <w:ind w:left="1080" w:hanging="360"/>
       </w:pPr>
     </w:lvl>
     <w:lvl w:ilvl="1" w:tplc="04090019" w:tentative="1">
@@ -8848,7 +9118,7 @@
       <w:lvlText w:val="%2."/>
       <w:lvlJc w:val="left"/>
       <w:pPr>
-        <w:ind w:left="1440" w:hanging="360"/>
+        <w:ind w:left="1800" w:hanging="360"/>
       </w:pPr>
     </w:lvl>
     <w:lvl w:ilvl="2" w:tplc="0409001B" w:tentative="1">
@@ -8857,7 +9127,7 @@
       <w:lvlText w:val="%3."/>
       <w:lvlJc w:val="right"/>
       <w:pPr>
-        <w:ind w:left="2160" w:hanging="180"/>
+        <w:ind w:left="2520" w:hanging="180"/>
       </w:pPr>
     </w:lvl>
     <w:lvl w:ilvl="3" w:tplc="0409000F" w:tentative="1">
@@ -8866,7 +9136,7 @@
       <w:lvlText w:val="%4."/>
       <w:lvlJc w:val="left"/>
       <w:pPr>
-        <w:ind w:left="2880" w:hanging="360"/>
+        <w:ind w:left="3240" w:hanging="360"/>
       </w:pPr>
     </w:lvl>
     <w:lvl w:ilvl="4" w:tplc="04090019" w:tentative="1">
@@ -8875,7 +9145,7 @@
       <w:lvlText w:val="%5."/>
       <w:lvlJc w:val="left"/>
       <w:pPr>
-        <w:ind w:left="3600" w:hanging="360"/>
+        <w:ind w:left="3960" w:hanging="360"/>
       </w:pPr>
     </w:lvl>
     <w:lvl w:ilvl="5" w:tplc="0409001B" w:tentative="1">
@@ -8884,7 +9154,7 @@
       <w:lvlText w:val="%6."/>
       <w:lvlJc w:val="right"/>
       <w:pPr>
-        <w:ind w:left="4320" w:hanging="180"/>
+        <w:ind w:left="4680" w:hanging="180"/>
       </w:pPr>
     </w:lvl>
     <w:lvl w:ilvl="6" w:tplc="0409000F" w:tentative="1">
@@ -8893,7 +9163,7 @@
       <w:lvlText w:val="%7."/>
       <w:lvlJc w:val="left"/>
       <w:pPr>
-        <w:ind w:left="5040" w:hanging="360"/>
+        <w:ind w:left="5400" w:hanging="360"/>
       </w:pPr>
     </w:lvl>
     <w:lvl w:ilvl="7" w:tplc="04090019" w:tentative="1">
@@ -8902,7 +9172,7 @@
       <w:lvlText w:val="%8."/>
       <w:lvlJc w:val="left"/>
       <w:pPr>
-        <w:ind w:left="5760" w:hanging="360"/>
+        <w:ind w:left="6120" w:hanging="360"/>
       </w:pPr>
     </w:lvl>
     <w:lvl w:ilvl="8" w:tplc="0409001B" w:tentative="1">
@@ -8911,7 +9181,7 @@
       <w:lvlText w:val="%9."/>
       <w:lvlJc w:val="right"/>
       <w:pPr>
-        <w:ind w:left="6480" w:hanging="180"/>
+        <w:ind w:left="6840" w:hanging="180"/>
       </w:pPr>
     </w:lvl>
   </w:abstractNum>

</xml_diff>